<commit_message>
return to original concerns of wolfwoman
</commit_message>
<xml_diff>
--- a/TestFile.docx
+++ b/TestFile.docx
@@ -12,6 +12,13 @@
       <w:r>
         <w:t>August 5, 2016</w:t>
       </w:r>
+    </w:p>
+    <w:p>
+      <w:r>
+        <w:t>Giselle M Knudsen</w:t>
+      </w:r>
+    </w:p>
+    <w:p>
       <w:bookmarkStart w:id="0" w:name="_GoBack"/>
       <w:bookmarkEnd w:id="0"/>
     </w:p>

</xml_diff>